<commit_message>
Ajuste en fórmulas para cuaderno de estudio
En el archivo de revisión, se indica la ubicación de las imágenes
</commit_message>
<xml_diff>
--- a/fuentes/contenidos/grado07/guion05/2a_revision_en_plataforma.docx
+++ b/fuentes/contenidos/grado07/guion05/2a_revision_en_plataforma.docx
@@ -155,6 +155,20 @@
             </a:graphic>
           </wp:inline>
         </w:drawing>
+      </w:r>
+    </w:p>
+    <w:p>
+      <w:pPr>
+        <w:rPr>
+          <w:b/>
+        </w:rPr>
+      </w:pPr>
+      <w:r>
+        <w:rPr>
+          <w:b/>
+          <w:highlight w:val="magenta"/>
+        </w:rPr>
+        <w:t>La imagen ya está en la carpeta correspondiente MA_G07_05_CO_043</w:t>
       </w:r>
     </w:p>
     <w:p>
@@ -200,6 +214,86 @@
           </wp:inline>
         </w:drawing>
       </w:r>
+    </w:p>
+    <w:p>
+      <w:pPr>
+        <w:rPr>
+          <w:b/>
+        </w:rPr>
+      </w:pPr>
+      <w:r>
+        <w:rPr>
+          <w:b/>
+          <w:highlight w:val="magenta"/>
+        </w:rPr>
+        <w:t>La</w:t>
+      </w:r>
+      <w:r>
+        <w:rPr>
+          <w:b/>
+          <w:highlight w:val="magenta"/>
+        </w:rPr>
+        <w:t>s imá</w:t>
+      </w:r>
+      <w:r>
+        <w:rPr>
+          <w:b/>
+          <w:highlight w:val="magenta"/>
+        </w:rPr>
+        <w:t>gen</w:t>
+      </w:r>
+      <w:r>
+        <w:rPr>
+          <w:b/>
+          <w:highlight w:val="magenta"/>
+        </w:rPr>
+        <w:t>es</w:t>
+      </w:r>
+      <w:r>
+        <w:rPr>
+          <w:b/>
+          <w:highlight w:val="magenta"/>
+        </w:rPr>
+        <w:t xml:space="preserve"> ya está</w:t>
+      </w:r>
+      <w:r>
+        <w:rPr>
+          <w:b/>
+          <w:highlight w:val="magenta"/>
+        </w:rPr>
+        <w:t>n</w:t>
+      </w:r>
+      <w:r>
+        <w:rPr>
+          <w:b/>
+          <w:highlight w:val="magenta"/>
+        </w:rPr>
+        <w:t xml:space="preserve"> en la carpeta correspondiente MA_G07_05_CO_04</w:t>
+      </w:r>
+      <w:r>
+        <w:rPr>
+          <w:b/>
+          <w:highlight w:val="magenta"/>
+        </w:rPr>
+        <w:t xml:space="preserve">4 y </w:t>
+      </w:r>
+      <w:r>
+        <w:rPr>
+          <w:b/>
+          <w:highlight w:val="magenta"/>
+        </w:rPr>
+        <w:t>MA_G07_05_CO_04</w:t>
+      </w:r>
+      <w:r>
+        <w:rPr>
+          <w:b/>
+          <w:highlight w:val="magenta"/>
+        </w:rPr>
+        <w:t>5</w:t>
+      </w:r>
+    </w:p>
+    <w:p/>
+    <w:p>
       <w:bookmarkStart w:id="0" w:name="_GoBack"/>
       <w:bookmarkEnd w:id="0"/>
     </w:p>

</xml_diff>